<commit_message>
Oprava chyby v souboru dokumentace
</commit_message>
<xml_diff>
--- a/Dokumentace.docx
+++ b/Dokumentace.docx
@@ -1,6 +1,6 @@
 
 <file path=word/document.xml><?xml version="1.0" encoding="utf-8"?>
-<w:document xmlns:wpc="http://schemas.microsoft.com/office/word/2010/wordprocessingCanvas" xmlns:cx="http://schemas.microsoft.com/office/drawing/2014/chartex" xmlns:cx1="http://schemas.microsoft.com/office/drawing/2015/9/8/chartex" xmlns:cx2="http://schemas.microsoft.com/office/drawing/2015/10/21/chartex" xmlns:cx3="http://schemas.microsoft.com/office/drawing/2016/5/9/chartex" xmlns:cx4="http://schemas.microsoft.com/office/drawing/2016/5/10/chartex" xmlns:cx5="http://schemas.microsoft.com/office/drawing/2016/5/11/chartex" xmlns:cx6="http://schemas.microsoft.com/office/drawing/2016/5/12/chartex" xmlns:cx7="http://schemas.microsoft.com/office/drawing/2016/5/13/chartex" xmlns:cx8="http://schemas.microsoft.com/office/drawing/2016/5/14/chartex" xmlns:mc="http://schemas.openxmlformats.org/markup-compatibility/2006" xmlns:aink="http://schemas.microsoft.com/office/drawing/2016/ink" xmlns:am3d="http://schemas.microsoft.com/office/drawing/2017/model3d" xmlns:o="urn:schemas-microsoft-com:office:office" xmlns:r="http://schemas.openxmlformats.org/officeDocument/2006/relationships" xmlns:m="http://schemas.openxmlformats.org/officeDocument/2006/math" xmlns:v="urn:schemas-microsoft-com:vml" xmlns:wp14="http://schemas.microsoft.com/office/word/2010/wordprocessingDrawing" xmlns:wp="http://schemas.openxmlformats.org/drawingml/2006/wordprocessingDrawing" xmlns:w10="urn:schemas-microsoft-com:office:word" xmlns:w="http://schemas.openxmlformats.org/wordprocessingml/2006/main" xmlns:w14="http://schemas.microsoft.com/office/word/2010/wordml" xmlns:w15="http://schemas.microsoft.com/office/word/2012/wordml" xmlns:w16cex="http://schemas.microsoft.com/office/word/2018/wordml/cex" xmlns:w16cid="http://schemas.microsoft.com/office/word/2016/wordml/cid" xmlns:w16="http://schemas.microsoft.com/office/word/2018/wordml" xmlns:w16sdtdh="http://schemas.microsoft.com/office/word/2020/wordml/sdtdatahash" xmlns:w16se="http://schemas.microsoft.com/office/word/2015/wordml/symex" xmlns:wpg="http://schemas.microsoft.com/office/word/2010/wordprocessingGroup" xmlns:wpi="http://schemas.microsoft.com/office/word/2010/wordprocessingInk" xmlns:wne="http://schemas.microsoft.com/office/word/2006/wordml" xmlns:wps="http://schemas.microsoft.com/office/word/2010/wordprocessingShape" mc:Ignorable="w14 w15 w16se w16cid w16 w16cex w16sdtdh wp14">
+<w:document xmlns:wpc="http://schemas.microsoft.com/office/word/2010/wordprocessingCanvas" xmlns:cx="http://schemas.microsoft.com/office/drawing/2014/chartex" xmlns:cx1="http://schemas.microsoft.com/office/drawing/2015/9/8/chartex" xmlns:mc="http://schemas.openxmlformats.org/markup-compatibility/2006" xmlns:o="urn:schemas-microsoft-com:office:office" xmlns:r="http://schemas.openxmlformats.org/officeDocument/2006/relationships" xmlns:m="http://schemas.openxmlformats.org/officeDocument/2006/math" xmlns:v="urn:schemas-microsoft-com:vml" xmlns:wp14="http://schemas.microsoft.com/office/word/2010/wordprocessingDrawing" xmlns:wp="http://schemas.openxmlformats.org/drawingml/2006/wordprocessingDrawing" xmlns:w10="urn:schemas-microsoft-com:office:word" xmlns:w="http://schemas.openxmlformats.org/wordprocessingml/2006/main" xmlns:w14="http://schemas.microsoft.com/office/word/2010/wordml" xmlns:w15="http://schemas.microsoft.com/office/word/2012/wordml" xmlns:w16se="http://schemas.microsoft.com/office/word/2015/wordml/symex" xmlns:wpg="http://schemas.microsoft.com/office/word/2010/wordprocessingGroup" xmlns:wpi="http://schemas.microsoft.com/office/word/2010/wordprocessingInk" xmlns:wne="http://schemas.microsoft.com/office/word/2006/wordml" xmlns:wps="http://schemas.microsoft.com/office/word/2010/wordprocessingShape" mc:Ignorable="w14 w15 w16se wp14">
   <w:body>
     <w:p>
       <w:pPr>
@@ -50,6 +50,13 @@
     </w:p>
     <w:sdt>
       <w:sdtPr>
+        <w:rPr>
+          <w:rFonts w:asciiTheme="minorHAnsi" w:eastAsiaTheme="minorHAnsi" w:hAnsiTheme="minorHAnsi" w:cstheme="minorBidi"/>
+          <w:color w:val="auto"/>
+          <w:sz w:val="22"/>
+          <w:szCs w:val="22"/>
+          <w:lang w:eastAsia="en-US"/>
+        </w:rPr>
         <w:id w:val="-1720968040"/>
         <w:docPartObj>
           <w:docPartGallery w:val="Table of Contents"/>
@@ -58,13 +65,8 @@
       </w:sdtPr>
       <w:sdtEndPr>
         <w:rPr>
-          <w:rFonts w:asciiTheme="minorHAnsi" w:eastAsiaTheme="minorHAnsi" w:hAnsiTheme="minorHAnsi" w:cstheme="minorBidi"/>
           <w:b/>
           <w:bCs/>
-          <w:color w:val="auto"/>
-          <w:sz w:val="22"/>
-          <w:szCs w:val="22"/>
-          <w:lang w:eastAsia="en-US"/>
         </w:rPr>
       </w:sdtEndPr>
       <w:sdtContent>
@@ -810,7 +812,15 @@
       </w:r>
       <w:proofErr w:type="spellEnd"/>
       <w:r>
-        <w:t xml:space="preserve"> Otto, Jacob </w:t>
+        <w:t xml:space="preserve"> Otto, </w:t>
+      </w:r>
+      <w:proofErr w:type="spellStart"/>
+      <w:r>
+        <w:t>Jacob</w:t>
+      </w:r>
+      <w:proofErr w:type="spellEnd"/>
+      <w:r>
+        <w:t xml:space="preserve"> </w:t>
       </w:r>
       <w:proofErr w:type="spellStart"/>
       <w:r>
@@ -905,10 +915,7 @@
         </w:numPr>
       </w:pPr>
       <w:r>
-        <w:t xml:space="preserve">Licence: </w:t>
-      </w:r>
-      <w:r>
-        <w:t>MIT</w:t>
+        <w:t>Licence: MIT</w:t>
       </w:r>
     </w:p>
     <w:p>
@@ -1055,13 +1062,8 @@
         <w:t xml:space="preserve">Licence: </w:t>
       </w:r>
       <w:r>
-        <w:t>BSD-</w:t>
-      </w:r>
-      <w:proofErr w:type="gramStart"/>
-      <w:r>
-        <w:t>2-Clause</w:t>
-      </w:r>
-      <w:proofErr w:type="gramEnd"/>
+        <w:t>BSD-2-Clause</w:t>
+      </w:r>
     </w:p>
     <w:p>
       <w:r>
@@ -1131,11 +1133,11 @@
       </w:pPr>
       <w:proofErr w:type="gramStart"/>
       <w:r>
-        <w:t>Basic(</w:t>
+        <w:t>Basic()-&gt; načte</w:t>
       </w:r>
       <w:proofErr w:type="gramEnd"/>
       <w:r>
-        <w:t>)-&gt; načte úvodní stranu</w:t>
+        <w:t xml:space="preserve"> úvodní stranu</w:t>
       </w:r>
     </w:p>
     <w:p>
@@ -1147,17 +1149,12 @@
         </w:numPr>
       </w:pPr>
       <w:proofErr w:type="spellStart"/>
-      <w:proofErr w:type="gramStart"/>
       <w:r>
         <w:t>vypisNaMapu</w:t>
       </w:r>
       <w:proofErr w:type="spellEnd"/>
       <w:r>
-        <w:t>(</w:t>
-      </w:r>
-      <w:proofErr w:type="gramEnd"/>
-      <w:r>
-        <w:t>) -&gt; Načte mapu a na ní lokace škol</w:t>
+        <w:t>() -&gt; Načte mapu a na ní lokace škol</w:t>
       </w:r>
     </w:p>
     <w:p>
@@ -1252,17 +1249,12 @@
         </w:numPr>
       </w:pPr>
       <w:proofErr w:type="spellStart"/>
-      <w:proofErr w:type="gramStart"/>
       <w:r>
         <w:t>vypisPrijeti</w:t>
       </w:r>
       <w:proofErr w:type="spellEnd"/>
       <w:r>
-        <w:t>(</w:t>
-      </w:r>
-      <w:proofErr w:type="gramEnd"/>
-      <w:r>
-        <w:t>) -&gt; vypisuje data z databáze o přijatých žácích s jistých škol a oborem</w:t>
+        <w:t>() -&gt; vypisuje data z databáze o přijatých žácích s jistých škol a oborem</w:t>
       </w:r>
     </w:p>
     <w:p>
@@ -1274,17 +1266,12 @@
         </w:numPr>
       </w:pPr>
       <w:proofErr w:type="spellStart"/>
-      <w:proofErr w:type="gramStart"/>
       <w:r>
         <w:t>vypisMest</w:t>
       </w:r>
       <w:proofErr w:type="spellEnd"/>
       <w:r>
-        <w:t>(</w:t>
-      </w:r>
-      <w:proofErr w:type="gramEnd"/>
-      <w:r>
-        <w:t>) -&gt; vypisuje názvy a id měst</w:t>
+        <w:t>() -&gt; vypisuje názvy a id měst</w:t>
       </w:r>
     </w:p>
     <w:p>
@@ -1296,17 +1283,12 @@
         </w:numPr>
       </w:pPr>
       <w:proofErr w:type="spellStart"/>
-      <w:proofErr w:type="gramStart"/>
       <w:r>
         <w:t>NovaSkola</w:t>
       </w:r>
       <w:proofErr w:type="spellEnd"/>
       <w:r>
-        <w:t>(</w:t>
-      </w:r>
-      <w:proofErr w:type="gramEnd"/>
-      <w:r>
-        <w:t>) -&gt; zapisuje data o nové škole do databáze</w:t>
+        <w:t>() -&gt; zapisuje data o nové škole do databáze</w:t>
       </w:r>
     </w:p>
     <w:p>
@@ -1343,59 +1325,8 @@
       </w:r>
     </w:p>
     <w:p>
-      <w:r>
-        <w:t xml:space="preserve">K instalaci potřebuje server, ideálně </w:t>
-      </w:r>
-      <w:proofErr w:type="spellStart"/>
-      <w:r>
-        <w:t>xampp</w:t>
-      </w:r>
-      <w:proofErr w:type="spellEnd"/>
-      <w:r>
-        <w:t xml:space="preserve">. Stáhnete projekt, rozbalíte a uložíte do složky </w:t>
-      </w:r>
-      <w:proofErr w:type="spellStart"/>
-      <w:r>
-        <w:t>htdocs</w:t>
-      </w:r>
-      <w:proofErr w:type="spellEnd"/>
-      <w:r>
-        <w:t>. Vytvoříte (pouze importujete – dostanete se k tomu pomocí vyhledání do prohlížeče „</w:t>
-      </w:r>
-      <w:proofErr w:type="spellStart"/>
-      <w:r>
-        <w:t>localhost</w:t>
-      </w:r>
-      <w:proofErr w:type="spellEnd"/>
-      <w:r>
-        <w:t>/</w:t>
-      </w:r>
-      <w:proofErr w:type="spellStart"/>
-      <w:r>
-        <w:t>phpmyadmin</w:t>
-      </w:r>
-      <w:proofErr w:type="spellEnd"/>
-      <w:r>
-        <w:t xml:space="preserve">“) si přiloženou databázi pod názvem autoservis (případně můžete pojmenovat a upravit název v souboru </w:t>
-      </w:r>
-      <w:proofErr w:type="spellStart"/>
-      <w:r>
-        <w:t>database.php</w:t>
-      </w:r>
-      <w:proofErr w:type="spellEnd"/>
-      <w:r>
-        <w:t>). Vyhledáte „</w:t>
-      </w:r>
-      <w:proofErr w:type="spellStart"/>
-      <w:r>
-        <w:t>localhost</w:t>
-      </w:r>
-      <w:proofErr w:type="spellEnd"/>
-      <w:r>
-        <w:t>/mapa“. A to je vše. Užívejte si mého webu.</w:t>
-      </w:r>
-    </w:p>
-    <w:p>
+      <w:bookmarkStart w:id="15" w:name="_GoBack"/>
+      <w:bookmarkEnd w:id="15"/>
       <w:r>
         <w:t xml:space="preserve">Potřebujete následující věci, Stáhnout, nainstalovat a zapnout aplikaci </w:t>
       </w:r>
@@ -1528,7 +1459,7 @@
 </file>
 
 <file path=word/numbering.xml><?xml version="1.0" encoding="utf-8"?>
-<w:numbering xmlns:wpc="http://schemas.microsoft.com/office/word/2010/wordprocessingCanvas" xmlns:cx="http://schemas.microsoft.com/office/drawing/2014/chartex" xmlns:cx1="http://schemas.microsoft.com/office/drawing/2015/9/8/chartex" xmlns:cx2="http://schemas.microsoft.com/office/drawing/2015/10/21/chartex" xmlns:cx3="http://schemas.microsoft.com/office/drawing/2016/5/9/chartex" xmlns:cx4="http://schemas.microsoft.com/office/drawing/2016/5/10/chartex" xmlns:cx5="http://schemas.microsoft.com/office/drawing/2016/5/11/chartex" xmlns:cx6="http://schemas.microsoft.com/office/drawing/2016/5/12/chartex" xmlns:cx7="http://schemas.microsoft.com/office/drawing/2016/5/13/chartex" xmlns:cx8="http://schemas.microsoft.com/office/drawing/2016/5/14/chartex" xmlns:mc="http://schemas.openxmlformats.org/markup-compatibility/2006" xmlns:aink="http://schemas.microsoft.com/office/drawing/2016/ink" xmlns:am3d="http://schemas.microsoft.com/office/drawing/2017/model3d" xmlns:o="urn:schemas-microsoft-com:office:office" xmlns:r="http://schemas.openxmlformats.org/officeDocument/2006/relationships" xmlns:m="http://schemas.openxmlformats.org/officeDocument/2006/math" xmlns:v="urn:schemas-microsoft-com:vml" xmlns:wp14="http://schemas.microsoft.com/office/word/2010/wordprocessingDrawing" xmlns:wp="http://schemas.openxmlformats.org/drawingml/2006/wordprocessingDrawing" xmlns:w10="urn:schemas-microsoft-com:office:word" xmlns:w="http://schemas.openxmlformats.org/wordprocessingml/2006/main" xmlns:w14="http://schemas.microsoft.com/office/word/2010/wordml" xmlns:w15="http://schemas.microsoft.com/office/word/2012/wordml" xmlns:w16cex="http://schemas.microsoft.com/office/word/2018/wordml/cex" xmlns:w16cid="http://schemas.microsoft.com/office/word/2016/wordml/cid" xmlns:w16="http://schemas.microsoft.com/office/word/2018/wordml" xmlns:w16sdtdh="http://schemas.microsoft.com/office/word/2020/wordml/sdtdatahash" xmlns:w16se="http://schemas.microsoft.com/office/word/2015/wordml/symex" xmlns:wpg="http://schemas.microsoft.com/office/word/2010/wordprocessingGroup" xmlns:wpi="http://schemas.microsoft.com/office/word/2010/wordprocessingInk" xmlns:wne="http://schemas.microsoft.com/office/word/2006/wordml" xmlns:wps="http://schemas.microsoft.com/office/word/2010/wordprocessingShape" mc:Ignorable="w14 w15 w16se w16cid w16 w16cex w16sdtdh wp14">
+<w:numbering xmlns:wpc="http://schemas.microsoft.com/office/word/2010/wordprocessingCanvas" xmlns:cx="http://schemas.microsoft.com/office/drawing/2014/chartex" xmlns:cx1="http://schemas.microsoft.com/office/drawing/2015/9/8/chartex" xmlns:mc="http://schemas.openxmlformats.org/markup-compatibility/2006" xmlns:o="urn:schemas-microsoft-com:office:office" xmlns:r="http://schemas.openxmlformats.org/officeDocument/2006/relationships" xmlns:m="http://schemas.openxmlformats.org/officeDocument/2006/math" xmlns:v="urn:schemas-microsoft-com:vml" xmlns:wp14="http://schemas.microsoft.com/office/word/2010/wordprocessingDrawing" xmlns:wp="http://schemas.openxmlformats.org/drawingml/2006/wordprocessingDrawing" xmlns:w10="urn:schemas-microsoft-com:office:word" xmlns:w="http://schemas.openxmlformats.org/wordprocessingml/2006/main" xmlns:w14="http://schemas.microsoft.com/office/word/2010/wordml" xmlns:w15="http://schemas.microsoft.com/office/word/2012/wordml" xmlns:w16se="http://schemas.microsoft.com/office/word/2015/wordml/symex" xmlns:wpg="http://schemas.microsoft.com/office/word/2010/wordprocessingGroup" xmlns:wpi="http://schemas.microsoft.com/office/word/2010/wordprocessingInk" xmlns:wne="http://schemas.microsoft.com/office/word/2006/wordml" xmlns:wps="http://schemas.microsoft.com/office/word/2010/wordprocessingShape" mc:Ignorable="w14 w15 w16se wp14">
   <w:abstractNum w:abstractNumId="0" w15:restartNumberingAfterBreak="0">
     <w:nsid w:val="047351BE"/>
     <w:multiLevelType w:val="hybridMultilevel"/>
@@ -2345,7 +2276,7 @@
 </file>
 
 <file path=word/styles.xml><?xml version="1.0" encoding="utf-8"?>
-<w:styles xmlns:mc="http://schemas.openxmlformats.org/markup-compatibility/2006" xmlns:r="http://schemas.openxmlformats.org/officeDocument/2006/relationships" xmlns:w="http://schemas.openxmlformats.org/wordprocessingml/2006/main" xmlns:w14="http://schemas.microsoft.com/office/word/2010/wordml" xmlns:w15="http://schemas.microsoft.com/office/word/2012/wordml" xmlns:w16cex="http://schemas.microsoft.com/office/word/2018/wordml/cex" xmlns:w16cid="http://schemas.microsoft.com/office/word/2016/wordml/cid" xmlns:w16="http://schemas.microsoft.com/office/word/2018/wordml" xmlns:w16sdtdh="http://schemas.microsoft.com/office/word/2020/wordml/sdtdatahash" xmlns:w16se="http://schemas.microsoft.com/office/word/2015/wordml/symex" mc:Ignorable="w14 w15 w16se w16cid w16 w16cex w16sdtdh">
+<w:styles xmlns:mc="http://schemas.openxmlformats.org/markup-compatibility/2006" xmlns:r="http://schemas.openxmlformats.org/officeDocument/2006/relationships" xmlns:w="http://schemas.openxmlformats.org/wordprocessingml/2006/main" xmlns:w14="http://schemas.microsoft.com/office/word/2010/wordml" xmlns:w15="http://schemas.microsoft.com/office/word/2012/wordml" xmlns:w16se="http://schemas.microsoft.com/office/word/2015/wordml/symex" mc:Ignorable="w14 w15 w16se">
   <w:docDefaults>
     <w:rPrDefault>
       <w:rPr>
@@ -2361,7 +2292,7 @@
       </w:pPr>
     </w:pPrDefault>
   </w:docDefaults>
-  <w:latentStyles w:defLockedState="0" w:defUIPriority="99" w:defSemiHidden="0" w:defUnhideWhenUsed="0" w:defQFormat="0" w:count="376">
+  <w:latentStyles w:defLockedState="0" w:defUIPriority="99" w:defSemiHidden="0" w:defUnhideWhenUsed="0" w:defQFormat="0" w:count="371">
     <w:lsdException w:name="Normal" w:uiPriority="0" w:qFormat="1"/>
     <w:lsdException w:name="heading 1" w:uiPriority="9" w:qFormat="1"/>
     <w:lsdException w:name="heading 2" w:semiHidden="1" w:uiPriority="9" w:unhideWhenUsed="1" w:qFormat="1"/>
@@ -2467,6 +2398,7 @@
     <w:lsdException w:name="HTML Sample" w:semiHidden="1" w:unhideWhenUsed="1"/>
     <w:lsdException w:name="HTML Typewriter" w:semiHidden="1" w:unhideWhenUsed="1"/>
     <w:lsdException w:name="HTML Variable" w:semiHidden="1" w:unhideWhenUsed="1"/>
+    <w:lsdException w:name="Normal Table" w:semiHidden="1" w:unhideWhenUsed="1"/>
     <w:lsdException w:name="annotation subject" w:semiHidden="1" w:unhideWhenUsed="1"/>
     <w:lsdException w:name="No List" w:semiHidden="1" w:unhideWhenUsed="1"/>
     <w:lsdException w:name="Outline List 1" w:semiHidden="1" w:unhideWhenUsed="1"/>
@@ -2513,8 +2445,10 @@
     <w:lsdException w:name="Table Subtle 2" w:semiHidden="1" w:unhideWhenUsed="1"/>
     <w:lsdException w:name="Table Web 1" w:semiHidden="1" w:unhideWhenUsed="1"/>
     <w:lsdException w:name="Table Web 2" w:semiHidden="1" w:unhideWhenUsed="1"/>
+    <w:lsdException w:name="Table Web 3" w:semiHidden="1" w:unhideWhenUsed="1"/>
     <w:lsdException w:name="Balloon Text" w:semiHidden="1" w:unhideWhenUsed="1"/>
     <w:lsdException w:name="Table Grid" w:uiPriority="39"/>
+    <w:lsdException w:name="Table Theme" w:semiHidden="1" w:unhideWhenUsed="1"/>
     <w:lsdException w:name="Placeholder Text" w:semiHidden="1"/>
     <w:lsdException w:name="No Spacing" w:uiPriority="1" w:qFormat="1"/>
     <w:lsdException w:name="Light Shading" w:uiPriority="60"/>
@@ -2730,11 +2664,6 @@
     <w:lsdException w:name="List Table 5 Dark Accent 6" w:uiPriority="50"/>
     <w:lsdException w:name="List Table 6 Colorful Accent 6" w:uiPriority="51"/>
     <w:lsdException w:name="List Table 7 Colorful Accent 6" w:uiPriority="52"/>
-    <w:lsdException w:name="Mention" w:semiHidden="1" w:unhideWhenUsed="1"/>
-    <w:lsdException w:name="Smart Hyperlink" w:semiHidden="1" w:unhideWhenUsed="1"/>
-    <w:lsdException w:name="Hashtag" w:semiHidden="1" w:unhideWhenUsed="1"/>
-    <w:lsdException w:name="Unresolved Mention" w:semiHidden="1" w:unhideWhenUsed="1"/>
-    <w:lsdException w:name="Smart Link" w:semiHidden="1" w:unhideWhenUsed="1"/>
   </w:latentStyles>
   <w:style w:type="paragraph" w:default="1" w:styleId="Normln">
     <w:name w:val="Normal"/>
@@ -3236,7 +3165,7 @@
 </file>
 
 <file path=customXml/itemProps1.xml><?xml version="1.0" encoding="utf-8"?>
-<ds:datastoreItem xmlns:ds="http://schemas.openxmlformats.org/officeDocument/2006/customXml" ds:itemID="{A923B49F-1126-40EC-AE50-ADF1F6C76F72}">
+<ds:datastoreItem xmlns:ds="http://schemas.openxmlformats.org/officeDocument/2006/customXml" ds:itemID="{5BE70FEA-2A53-4324-96E3-DBFA99B4A648}">
   <ds:schemaRefs>
     <ds:schemaRef ds:uri="http://schemas.openxmlformats.org/officeDocument/2006/bibliography"/>
   </ds:schemaRefs>

</xml_diff>